<commit_message>
update docu en code
</commit_message>
<xml_diff>
--- a/Documenten/Rapport_Programma_van_eisen.docx
+++ b/Documenten/Rapport_Programma_van_eisen.docx
@@ -700,10 +700,7 @@
         <w:t>L</w:t>
       </w:r>
       <w:r>
-        <w:t>eraren</w:t>
-      </w:r>
-      <w:r>
-        <w:t xml:space="preserve"> </w:t>
+        <w:t xml:space="preserve">eraren </w:t>
       </w:r>
       <w:r>
         <w:t>pagina</w:t>
@@ -718,7 +715,19 @@
         </w:numPr>
       </w:pPr>
       <w:r>
-        <w:t>Admin pagina</w:t>
+        <w:t>Uitlenen</w:t>
+      </w:r>
+      <w:r>
+        <w:t>/</w:t>
+      </w:r>
+      <w:r>
+        <w:t>retourneren</w:t>
+      </w:r>
+      <w:r>
+        <w:t xml:space="preserve"> </w:t>
+      </w:r>
+      <w:r>
+        <w:t>pagina</w:t>
       </w:r>
     </w:p>
     <w:p>
@@ -730,34 +739,7 @@
         </w:numPr>
       </w:pPr>
       <w:r>
-        <w:t>U</w:t>
-      </w:r>
-      <w:r>
-        <w:t>itlenen</w:t>
-      </w:r>
-      <w:r>
-        <w:t>/</w:t>
-      </w:r>
-      <w:r>
-        <w:t>retourneren</w:t>
-      </w:r>
-      <w:r>
-        <w:t xml:space="preserve"> </w:t>
-      </w:r>
-      <w:r>
-        <w:t>pagina</w:t>
-      </w:r>
-    </w:p>
-    <w:p>
-      <w:pPr>
-        <w:pStyle w:val="Lijstalinea"/>
-        <w:numPr>
-          <w:ilvl w:val="0"/>
-          <w:numId w:val="1"/>
-        </w:numPr>
-      </w:pPr>
-      <w:r>
-        <w:t>Te laat retourneer mail</w:t>
+        <w:t>Geschiedenis pagina</w:t>
       </w:r>
     </w:p>
     <w:p/>
@@ -847,21 +829,105 @@
           </w:p>
           <w:p>
             <w:r>
+              <w:t>L</w:t>
+            </w:r>
+            <w:r>
+              <w:t xml:space="preserve">eraren </w:t>
+            </w:r>
+            <w:r>
+              <w:t>pagina</w:t>
+            </w:r>
+          </w:p>
+          <w:p>
+            <w:r>
+              <w:t>Uitleen/Retour pagina</w:t>
+            </w:r>
+          </w:p>
+        </w:tc>
+        <w:tc>
+          <w:tcPr>
+            <w:tcW w:w="2363" w:type="dxa"/>
+          </w:tcPr>
+          <w:p>
+            <w:r>
+              <w:t>Naam</w:t>
+            </w:r>
+          </w:p>
+        </w:tc>
+        <w:tc>
+          <w:tcPr>
+            <w:tcW w:w="2364" w:type="dxa"/>
+          </w:tcPr>
+          <w:p>
+            <w:r>
+              <w:rPr>
+                <w:rStyle w:val="normaltextrun"/>
+                <w:rFonts w:ascii="Calibri" w:hAnsi="Calibri" w:cs="Calibri"/>
+                <w:color w:val="000000"/>
+                <w:bdr w:val="none" w:sz="0" w:space="0" w:color="auto" w:frame="1"/>
+              </w:rPr>
+              <w:t>Capcha</w:t>
+            </w:r>
+            <w:r>
+              <w:rPr>
+                <w:rStyle w:val="normaltextrun"/>
+                <w:rFonts w:ascii="Calibri" w:hAnsi="Calibri" w:cs="Calibri"/>
+                <w:color w:val="000000"/>
+                <w:bdr w:val="none" w:sz="0" w:space="0" w:color="auto" w:frame="1"/>
+              </w:rPr>
+              <w:t xml:space="preserve"> </w:t>
+            </w:r>
+            <w:r>
+              <w:t>login</w:t>
+            </w:r>
+          </w:p>
+          <w:p>
+            <w:r>
+              <w:t>Te laat retourneer mail</w:t>
+            </w:r>
+          </w:p>
+        </w:tc>
+        <w:tc>
+          <w:tcPr>
+            <w:tcW w:w="2364" w:type="dxa"/>
+          </w:tcPr>
+          <w:p>
+            <w:pPr>
+              <w:ind w:left="708" w:hanging="708"/>
+            </w:pPr>
+            <w:r>
+              <w:t>Login knop op hoofd</w:t>
+            </w:r>
+          </w:p>
+          <w:p>
+            <w:pPr>
+              <w:ind w:left="708" w:hanging="708"/>
+            </w:pPr>
+            <w:r>
               <w:t>Admin pagina</w:t>
             </w:r>
           </w:p>
           <w:p>
+            <w:pPr>
+              <w:ind w:left="708" w:hanging="708"/>
+            </w:pPr>
             <w:r>
-              <w:t>L</w:t>
+              <w:t>Geen sup-categorieën</w:t>
             </w:r>
+          </w:p>
+        </w:tc>
+      </w:tr>
+      <w:tr>
+        <w:trPr>
+          <w:trHeight w:val="854"/>
+        </w:trPr>
+        <w:tc>
+          <w:tcPr>
+            <w:tcW w:w="2363" w:type="dxa"/>
+          </w:tcPr>
+          <w:p>
             <w:r>
-              <w:t>eraren</w:t>
-            </w:r>
-            <w:r>
-              <w:t xml:space="preserve"> </w:t>
-            </w:r>
-            <w:r>
-              <w:t>pagina</w:t>
+              <w:t>Geschiedenis pagina</w:t>
             </w:r>
           </w:p>
         </w:tc>
@@ -885,48 +951,9 @@
             <w:pPr>
               <w:ind w:left="708" w:hanging="708"/>
             </w:pPr>
-          </w:p>
-        </w:tc>
-      </w:tr>
-      <w:tr>
-        <w:trPr>
-          <w:trHeight w:val="854"/>
-        </w:trPr>
-        <w:tc>
-          <w:tcPr>
-            <w:tcW w:w="2363" w:type="dxa"/>
-          </w:tcPr>
-          <w:p>
             <w:r>
-              <w:t>Uitleen/Retour pagina</w:t>
+              <w:t>Logo applicatie</w:t>
             </w:r>
-          </w:p>
-          <w:p>
-            <w:r>
-              <w:t>Te laat retourneer mail</w:t>
-            </w:r>
-          </w:p>
-        </w:tc>
-        <w:tc>
-          <w:tcPr>
-            <w:tcW w:w="2363" w:type="dxa"/>
-          </w:tcPr>
-          <w:p/>
-        </w:tc>
-        <w:tc>
-          <w:tcPr>
-            <w:tcW w:w="2364" w:type="dxa"/>
-          </w:tcPr>
-          <w:p/>
-        </w:tc>
-        <w:tc>
-          <w:tcPr>
-            <w:tcW w:w="2364" w:type="dxa"/>
-          </w:tcPr>
-          <w:p>
-            <w:pPr>
-              <w:ind w:left="708" w:hanging="708"/>
-            </w:pPr>
           </w:p>
         </w:tc>
       </w:tr>
@@ -1231,7 +1258,7 @@
                 </wp:anchor>
               </w:drawing>
             </mc:Choice>
-            <mc:Fallback xmlns:arto="http://schemas.microsoft.com/office/word/2006/arto" xmlns:a14="http://schemas.microsoft.com/office/drawing/2010/main" xmlns:a="http://schemas.openxmlformats.org/drawingml/2006/main">
+            <mc:Fallback xmlns:a="http://schemas.openxmlformats.org/drawingml/2006/main" xmlns:a14="http://schemas.microsoft.com/office/drawing/2010/main" xmlns:arto="http://schemas.microsoft.com/office/word/2006/arto">
               <w:pict w14:anchorId="68EEDA90">
                 <v:shapetype id="_x0000_t32" coordsize="21600,21600" o:oned="t" filled="f" o:spt="32" path="m,l21600,21600e" w14:anchorId="4536FF12">
                   <v:path fillok="f" arrowok="t" o:connecttype="none"/>
@@ -2225,6 +2252,7 @@
     <w:rsid w:val="00705F6E"/>
     <w:rsid w:val="007436D5"/>
     <w:rsid w:val="0077741A"/>
+    <w:rsid w:val="007D4020"/>
     <w:rsid w:val="008D78A2"/>
     <w:rsid w:val="00972588"/>
     <w:rsid w:val="009A3C2D"/>
@@ -2983,19 +3011,6 @@
 </file>
 
 <file path=customXml/item2.xml><?xml version="1.0" encoding="utf-8"?>
-<?mso-contentType ?>
-<FormTemplates xmlns="http://schemas.microsoft.com/sharepoint/v3/contenttype/forms">
-  <Display>DocumentLibraryForm</Display>
-  <Edit>DocumentLibraryForm</Edit>
-  <New>DocumentLibraryForm</New>
-</FormTemplates>
-</file>
-
-<file path=customXml/item3.xml><?xml version="1.0" encoding="utf-8"?>
-<b:Sources xmlns:b="http://schemas.openxmlformats.org/officeDocument/2006/bibliography" xmlns="http://schemas.openxmlformats.org/officeDocument/2006/bibliography" SelectedStyle="\APASixthEditionOfficeOnline.xsl" StyleName="APA" Version="6"/>
-</file>
-
-<file path=customXml/item4.xml><?xml version="1.0" encoding="utf-8"?>
 <ct:contentTypeSchema xmlns:ct="http://schemas.microsoft.com/office/2006/metadata/contentType" xmlns:ma="http://schemas.microsoft.com/office/2006/metadata/properties/metaAttributes" ct:_="" ma:_="" ma:contentTypeName="Document" ma:contentTypeID="0x01010097F23EF8F2607E4BBE278257DE461F50" ma:contentTypeVersion="2" ma:contentTypeDescription="Een nieuw document maken." ma:contentTypeScope="" ma:versionID="00e3c7cb4df7cbe62ad1d464c52f3842">
   <xsd:schema xmlns:xsd="http://www.w3.org/2001/XMLSchema" xmlns:xs="http://www.w3.org/2001/XMLSchema" xmlns:p="http://schemas.microsoft.com/office/2006/metadata/properties" xmlns:ns2="2065a0a4-f0b8-477e-bd61-0fbf379dd6a6" targetNamespace="http://schemas.microsoft.com/office/2006/metadata/properties" ma:root="true" ma:fieldsID="a5a73c642bcebe4179c66e6893496699" ns2:_="">
     <xsd:import namespace="2065a0a4-f0b8-477e-bd61-0fbf379dd6a6"/>
@@ -3127,6 +3142,19 @@
 </ct:contentTypeSchema>
 </file>
 
+<file path=customXml/item3.xml><?xml version="1.0" encoding="utf-8"?>
+<b:Sources xmlns:b="http://schemas.openxmlformats.org/officeDocument/2006/bibliography" xmlns="http://schemas.openxmlformats.org/officeDocument/2006/bibliography" SelectedStyle="\APASixthEditionOfficeOnline.xsl" StyleName="APA" Version="6"/>
+</file>
+
+<file path=customXml/item4.xml><?xml version="1.0" encoding="utf-8"?>
+<?mso-contentType ?>
+<FormTemplates xmlns="http://schemas.microsoft.com/sharepoint/v3/contenttype/forms">
+  <Display>DocumentLibraryForm</Display>
+  <Edit>DocumentLibraryForm</Edit>
+  <New>DocumentLibraryForm</New>
+</FormTemplates>
+</file>
+
 <file path=customXml/item5.xml><?xml version="1.0" encoding="utf-8"?>
 <p:properties xmlns:p="http://schemas.microsoft.com/office/2006/metadata/properties" xmlns:xsi="http://www.w3.org/2001/XMLSchema-instance" xmlns:pc="http://schemas.microsoft.com/office/infopath/2007/PartnerControls">
   <documentManagement/>
@@ -3142,22 +3170,6 @@
 </file>
 
 <file path=customXml/itemProps2.xml><?xml version="1.0" encoding="utf-8"?>
-<ds:datastoreItem xmlns:ds="http://schemas.openxmlformats.org/officeDocument/2006/customXml" ds:itemID="{45FF0145-B7D6-40C9-9A82-E85520897959}">
-  <ds:schemaRefs>
-    <ds:schemaRef ds:uri="http://schemas.microsoft.com/sharepoint/v3/contenttype/forms"/>
-  </ds:schemaRefs>
-</ds:datastoreItem>
-</file>
-
-<file path=customXml/itemProps3.xml><?xml version="1.0" encoding="utf-8"?>
-<ds:datastoreItem xmlns:ds="http://schemas.openxmlformats.org/officeDocument/2006/customXml" ds:itemID="{07399C00-AE3C-4EF8-B088-FF6D383569EA}">
-  <ds:schemaRefs>
-    <ds:schemaRef ds:uri="http://schemas.openxmlformats.org/officeDocument/2006/bibliography"/>
-  </ds:schemaRefs>
-</ds:datastoreItem>
-</file>
-
-<file path=customXml/itemProps4.xml><?xml version="1.0" encoding="utf-8"?>
 <ds:datastoreItem xmlns:ds="http://schemas.openxmlformats.org/officeDocument/2006/customXml" ds:itemID="{5FFDC92D-0D51-45A0-BCE8-9DB3561E0FA0}">
   <ds:schemaRefs>
     <ds:schemaRef ds:uri="http://schemas.microsoft.com/office/2006/metadata/contentType"/>
@@ -3175,6 +3187,22 @@
 </ds:datastoreItem>
 </file>
 
+<file path=customXml/itemProps3.xml><?xml version="1.0" encoding="utf-8"?>
+<ds:datastoreItem xmlns:ds="http://schemas.openxmlformats.org/officeDocument/2006/customXml" ds:itemID="{07399C00-AE3C-4EF8-B088-FF6D383569EA}">
+  <ds:schemaRefs>
+    <ds:schemaRef ds:uri="http://schemas.openxmlformats.org/officeDocument/2006/bibliography"/>
+  </ds:schemaRefs>
+</ds:datastoreItem>
+</file>
+
+<file path=customXml/itemProps4.xml><?xml version="1.0" encoding="utf-8"?>
+<ds:datastoreItem xmlns:ds="http://schemas.openxmlformats.org/officeDocument/2006/customXml" ds:itemID="{45FF0145-B7D6-40C9-9A82-E85520897959}">
+  <ds:schemaRefs>
+    <ds:schemaRef ds:uri="http://schemas.microsoft.com/sharepoint/v3/contenttype/forms"/>
+  </ds:schemaRefs>
+</ds:datastoreItem>
+</file>
+
 <file path=customXml/itemProps5.xml><?xml version="1.0" encoding="utf-8"?>
 <ds:datastoreItem xmlns:ds="http://schemas.openxmlformats.org/officeDocument/2006/customXml" ds:itemID="{EC091D64-FC82-4ED8-B243-5F4774D04019}">
   <ds:schemaRefs>

</xml_diff>